<commit_message>
Update lineas más gustadas y nombre.docx
</commit_message>
<xml_diff>
--- a/Proceso/5-Reunión/lineas más gustadas y nombre.docx
+++ b/Proceso/5-Reunión/lineas más gustadas y nombre.docx
@@ -18,28 +18,149 @@
         <w:t>Respuesta a solicitud reunión #5 del 25 de marzo del 2019</w:t>
       </w:r>
     </w:p>
-    <w:p>
-      <w:r>
-        <w:t>Sobre el nombre Nelson indica que si está de acuerdo con</w:t>
-      </w:r>
-      <w:proofErr w:type="gramStart"/>
-      <w:r>
-        <w:t xml:space="preserve">:  </w:t>
+    <w:p/>
+    <w:p>
+      <w:pPr>
+        <w:shd w:val="clear" w:color="auto" w:fill="FFD966" w:themeFill="accent4" w:themeFillTint="99"/>
+        <w:jc w:val="center"/>
+        <w:rPr>
+          <w:b/>
+        </w:rPr>
+      </w:pPr>
+      <w:r>
+        <w:rPr>
+          <w:b/>
+        </w:rPr>
+        <w:t xml:space="preserve">SOBRE LOS </w:t>
+      </w:r>
+      <w:r>
+        <w:rPr>
+          <w:b/>
+        </w:rPr>
+        <w:t>AUDIOS ENVIADOS</w:t>
+      </w:r>
+      <w:r>
+        <w:rPr>
+          <w:b/>
+        </w:rPr>
+        <w:t xml:space="preserve"> </w:t>
+      </w:r>
+      <w:r>
+        <w:rPr>
+          <w:b/>
+        </w:rPr>
+        <w:t>LOS ELEGIDOS  PARA I CICLO Y PARA II CICLO</w:t>
+      </w:r>
+    </w:p>
+    <w:p>
+      <w:pPr>
+        <w:spacing w:before="100" w:beforeAutospacing="1" w:after="100" w:afterAutospacing="1" w:line="240" w:lineRule="auto"/>
+        <w:rPr>
+          <w:rFonts w:ascii="Century Gothic" w:hAnsi="Century Gothic"/>
+          <w:lang w:val="es-CR"/>
+        </w:rPr>
+      </w:pPr>
+      <w:r>
+        <w:rPr>
+          <w:rFonts w:ascii="Century Gothic" w:hAnsi="Century Gothic"/>
+          <w:lang w:val="es-CR"/>
+        </w:rPr>
+        <w:t xml:space="preserve">En relación a los audios lo que más nos llama la atención son los siguientes dos audios, pensando en </w:t>
+      </w:r>
+      <w:r>
+        <w:rPr>
+          <w:rFonts w:ascii="Century Gothic" w:hAnsi="Century Gothic"/>
+          <w:lang w:val="es-CR"/>
+        </w:rPr>
+        <w:t>el primero para I Ciclo y el segundo para II Ciclo.</w:t>
+      </w:r>
+    </w:p>
+    <w:p>
+      <w:pPr>
+        <w:pStyle w:val="Prrafodelista"/>
+        <w:numPr>
+          <w:ilvl w:val="0"/>
+          <w:numId w:val="2"/>
+        </w:numPr>
+        <w:spacing w:before="100" w:beforeAutospacing="1" w:after="100" w:afterAutospacing="1" w:line="240" w:lineRule="auto"/>
+        <w:contextualSpacing w:val="0"/>
+        <w:rPr>
+          <w:rFonts w:ascii="Century Gothic" w:hAnsi="Century Gothic"/>
+          <w:lang w:val="es-CR"/>
+        </w:rPr>
+      </w:pPr>
+      <w:r>
+        <w:rPr>
+          <w:rFonts w:ascii="Century Gothic" w:hAnsi="Century Gothic"/>
+          <w:lang w:val="es-CR"/>
+        </w:rPr>
+        <w:t>PRUEBAS ROBOT 004C</w:t>
+      </w:r>
+    </w:p>
+    <w:p>
+      <w:pPr>
+        <w:pStyle w:val="Prrafodelista"/>
+        <w:numPr>
+          <w:ilvl w:val="0"/>
+          <w:numId w:val="2"/>
+        </w:numPr>
+        <w:spacing w:before="100" w:beforeAutospacing="1" w:after="100" w:afterAutospacing="1" w:line="240" w:lineRule="auto"/>
+        <w:contextualSpacing w:val="0"/>
+        <w:rPr>
+          <w:rFonts w:ascii="Century Gothic" w:hAnsi="Century Gothic"/>
+          <w:sz w:val="24"/>
+          <w:szCs w:val="24"/>
+          <w:lang w:val="es-CR" w:eastAsia="es-CR"/>
+        </w:rPr>
+      </w:pPr>
+      <w:r>
+        <w:rPr>
+          <w:rFonts w:ascii="Century Gothic" w:hAnsi="Century Gothic"/>
+          <w:lang w:val="es-CR"/>
+        </w:rPr>
+        <w:t>PRUEBAS ROBOT 009B</w:t>
+      </w:r>
+    </w:p>
+    <w:p>
+      <w:pPr>
+        <w:shd w:val="clear" w:color="auto" w:fill="FFD966" w:themeFill="accent4" w:themeFillTint="99"/>
+        <w:jc w:val="center"/>
+        <w:rPr>
+          <w:b/>
+        </w:rPr>
+      </w:pPr>
+      <w:r>
+        <w:rPr>
+          <w:b/>
+        </w:rPr>
+        <w:t xml:space="preserve">SOBRE </w:t>
+      </w:r>
+      <w:r>
+        <w:rPr>
+          <w:b/>
+        </w:rPr>
+        <w:t>EL NOMBRE APROBADO</w:t>
+      </w:r>
+    </w:p>
+    <w:p>
+      <w:r>
+        <w:t>Sobre el nombre</w:t>
+      </w:r>
+      <w:r>
+        <w:t xml:space="preserve"> del robot, </w:t>
+      </w:r>
+      <w:r>
+        <w:t xml:space="preserve"> Nelson indi</w:t>
+      </w:r>
+      <w:r>
+        <w:t xml:space="preserve">ca que si está de acuerdo con el elegido: </w:t>
       </w:r>
       <w:r>
         <w:rPr>
           <w:b/>
           <w:sz w:val="32"/>
         </w:rPr>
-        <w:t>C</w:t>
-      </w:r>
-      <w:proofErr w:type="gramEnd"/>
-      <w:r>
-        <w:rPr>
-          <w:b/>
-          <w:sz w:val="32"/>
-        </w:rPr>
-        <w:t xml:space="preserve">+106 </w:t>
+        <w:t xml:space="preserve">C+106 </w:t>
       </w:r>
     </w:p>
     <w:p>
@@ -66,8 +187,10 @@
         <w:rPr>
           <w:b/>
         </w:rPr>
-        <w:t xml:space="preserve">GUSTA </w:t>
-      </w:r>
+        <w:t>AGRADA</w:t>
+      </w:r>
+      <w:bookmarkStart w:id="0" w:name="_GoBack"/>
+      <w:bookmarkEnd w:id="0"/>
     </w:p>
     <w:p>
       <w:pPr>
@@ -248,6 +371,7 @@
           <w:noProof/>
           <w:lang w:eastAsia="es-ES"/>
         </w:rPr>
+        <w:lastRenderedPageBreak/>
         <w:drawing>
           <wp:inline distT="0" distB="0" distL="0" distR="0" wp14:anchorId="18559AFD" wp14:editId="22C23C2B">
             <wp:extent cx="4916973" cy="3197225"/>
@@ -291,7 +415,6 @@
           <w:noProof/>
           <w:lang w:eastAsia="es-ES"/>
         </w:rPr>
-        <w:lastRenderedPageBreak/>
         <w:drawing>
           <wp:inline distT="0" distB="0" distL="0" distR="0" wp14:anchorId="43EA3537" wp14:editId="5922CAF7">
             <wp:extent cx="5105400" cy="2716464"/>
@@ -334,179 +457,344 @@
       <w:pPr>
         <w:shd w:val="clear" w:color="auto" w:fill="FFD966" w:themeFill="accent4" w:themeFillTint="99"/>
         <w:jc w:val="center"/>
-      </w:pPr>
-      <w:r>
-        <w:t>ESTOS NOS LOS ENVIARIA</w:t>
-      </w:r>
-    </w:p>
-    <w:p>
-      <w:r>
-        <w:rPr>
-          <w:noProof/>
-          <w:lang w:eastAsia="es-ES"/>
-        </w:rPr>
-        <w:drawing>
-          <wp:inline distT="0" distB="0" distL="0" distR="0">
-            <wp:extent cx="1851660" cy="1851660"/>
-            <wp:effectExtent l="0" t="0" r="0" b="0"/>
-            <wp:docPr id="2" name="Imagen 2"/>
-            <wp:cNvGraphicFramePr>
-              <a:graphicFrameLocks xmlns:a="http://schemas.openxmlformats.org/drawingml/2006/main" noChangeAspect="1"/>
-            </wp:cNvGraphicFramePr>
-            <a:graphic xmlns:a="http://schemas.openxmlformats.org/drawingml/2006/main">
-              <a:graphicData uri="http://schemas.openxmlformats.org/drawingml/2006/picture">
-                <pic:pic xmlns:pic="http://schemas.openxmlformats.org/drawingml/2006/picture">
-                  <pic:nvPicPr>
-                    <pic:cNvPr id="2" name="Ilustración 2.jpg"/>
-                    <pic:cNvPicPr/>
-                  </pic:nvPicPr>
-                  <pic:blipFill>
-                    <a:blip r:embed="rId10" cstate="print">
-                      <a:extLst>
-                        <a:ext uri="{28A0092B-C50C-407E-A947-70E740481C1C}">
-                          <a14:useLocalDpi xmlns:a14="http://schemas.microsoft.com/office/drawing/2010/main" val="0"/>
-                        </a:ext>
-                      </a:extLst>
-                    </a:blip>
-                    <a:stretch>
-                      <a:fillRect/>
-                    </a:stretch>
-                  </pic:blipFill>
-                  <pic:spPr>
-                    <a:xfrm>
-                      <a:off x="0" y="0"/>
-                      <a:ext cx="1851660" cy="1851660"/>
-                    </a:xfrm>
-                    <a:prstGeom prst="rect">
-                      <a:avLst/>
-                    </a:prstGeom>
-                  </pic:spPr>
-                </pic:pic>
-              </a:graphicData>
-            </a:graphic>
-          </wp:inline>
-        </w:drawing>
-      </w:r>
-      <w:r>
-        <w:t>DIBUJO CON LIN</w:t>
-      </w:r>
-      <w:r>
-        <w:t>EAS NEGRAS DE BORDES</w:t>
-      </w:r>
-    </w:p>
-    <w:p>
-      <w:r>
-        <w:rPr>
-          <w:noProof/>
-          <w:lang w:eastAsia="es-ES"/>
-        </w:rPr>
-        <w:drawing>
-          <wp:inline distT="0" distB="0" distL="0" distR="0">
-            <wp:extent cx="1458520" cy="1753870"/>
-            <wp:effectExtent l="0" t="0" r="8890" b="0"/>
-            <wp:docPr id="3" name="Imagen 3"/>
-            <wp:cNvGraphicFramePr>
-              <a:graphicFrameLocks xmlns:a="http://schemas.openxmlformats.org/drawingml/2006/main" noChangeAspect="1"/>
-            </wp:cNvGraphicFramePr>
-            <a:graphic xmlns:a="http://schemas.openxmlformats.org/drawingml/2006/main">
-              <a:graphicData uri="http://schemas.openxmlformats.org/drawingml/2006/picture">
-                <pic:pic xmlns:pic="http://schemas.openxmlformats.org/drawingml/2006/picture">
-                  <pic:nvPicPr>
-                    <pic:cNvPr id="3" name="Ilustración 3.jpg"/>
-                    <pic:cNvPicPr/>
-                  </pic:nvPicPr>
-                  <pic:blipFill>
-                    <a:blip r:embed="rId11" cstate="print">
-                      <a:extLst>
-                        <a:ext uri="{28A0092B-C50C-407E-A947-70E740481C1C}">
-                          <a14:useLocalDpi xmlns:a14="http://schemas.microsoft.com/office/drawing/2010/main" val="0"/>
-                        </a:ext>
-                      </a:extLst>
-                    </a:blip>
-                    <a:stretch>
-                      <a:fillRect/>
-                    </a:stretch>
-                  </pic:blipFill>
-                  <pic:spPr>
-                    <a:xfrm>
-                      <a:off x="0" y="0"/>
-                      <a:ext cx="1467128" cy="1764221"/>
-                    </a:xfrm>
-                    <a:prstGeom prst="rect">
-                      <a:avLst/>
-                    </a:prstGeom>
-                  </pic:spPr>
-                </pic:pic>
-              </a:graphicData>
-            </a:graphic>
-          </wp:inline>
-        </w:drawing>
-      </w:r>
-      <w:r>
-        <w:t xml:space="preserve"> COLORES MAS PASTELES</w:t>
-      </w:r>
-    </w:p>
-    <w:p>
-      <w:r>
-        <w:rPr>
-          <w:noProof/>
-          <w:lang w:eastAsia="es-ES"/>
-        </w:rPr>
-        <w:drawing>
-          <wp:inline distT="0" distB="0" distL="0" distR="0">
-            <wp:extent cx="1508760" cy="1003384"/>
-            <wp:effectExtent l="0" t="0" r="0" b="6350"/>
-            <wp:docPr id="5" name="Imagen 5"/>
-            <wp:cNvGraphicFramePr>
-              <a:graphicFrameLocks xmlns:a="http://schemas.openxmlformats.org/drawingml/2006/main" noChangeAspect="1"/>
-            </wp:cNvGraphicFramePr>
-            <a:graphic xmlns:a="http://schemas.openxmlformats.org/drawingml/2006/main">
-              <a:graphicData uri="http://schemas.openxmlformats.org/drawingml/2006/picture">
-                <pic:pic xmlns:pic="http://schemas.openxmlformats.org/drawingml/2006/picture">
-                  <pic:nvPicPr>
-                    <pic:cNvPr id="5" name="Ilustración 5.jpg"/>
-                    <pic:cNvPicPr/>
-                  </pic:nvPicPr>
-                  <pic:blipFill>
-                    <a:blip r:embed="rId12" cstate="print">
-                      <a:extLst>
-                        <a:ext uri="{28A0092B-C50C-407E-A947-70E740481C1C}">
-                          <a14:useLocalDpi xmlns:a14="http://schemas.microsoft.com/office/drawing/2010/main" val="0"/>
-                        </a:ext>
-                      </a:extLst>
-                    </a:blip>
-                    <a:stretch>
-                      <a:fillRect/>
-                    </a:stretch>
-                  </pic:blipFill>
-                  <pic:spPr>
-                    <a:xfrm>
-                      <a:off x="0" y="0"/>
-                      <a:ext cx="1516368" cy="1008443"/>
-                    </a:xfrm>
-                    <a:prstGeom prst="rect">
-                      <a:avLst/>
-                    </a:prstGeom>
-                  </pic:spPr>
-                </pic:pic>
-              </a:graphicData>
-            </a:graphic>
-          </wp:inline>
-        </w:drawing>
-      </w:r>
-      <w:r>
-        <w:t xml:space="preserve"> COLORES </w:t>
-      </w:r>
-      <w:r>
-        <w:t>MÁS</w:t>
-      </w:r>
-      <w:r>
-        <w:t xml:space="preserve"> OPACOS</w:t>
-      </w:r>
-    </w:p>
-    <w:p>
-      <w:bookmarkStart w:id="0" w:name="_GoBack"/>
-      <w:bookmarkEnd w:id="0"/>
+        <w:rPr>
+          <w:b/>
+        </w:rPr>
+      </w:pPr>
+      <w:r>
+        <w:rPr>
+          <w:b/>
+        </w:rPr>
+        <w:t>RECOMENDACIONES</w:t>
+      </w:r>
+    </w:p>
+    <w:p>
+      <w:pPr>
+        <w:pStyle w:val="NormalWeb"/>
+        <w:shd w:val="clear" w:color="auto" w:fill="FFFFFF"/>
+        <w:spacing w:before="0" w:beforeAutospacing="0" w:after="0" w:afterAutospacing="0"/>
+        <w:ind w:left="720" w:hanging="360"/>
+        <w:rPr>
+          <w:rFonts w:ascii="Calibri" w:hAnsi="Calibri" w:cs="Calibri"/>
+          <w:color w:val="212121"/>
+          <w:sz w:val="22"/>
+          <w:szCs w:val="22"/>
+        </w:rPr>
+      </w:pPr>
+      <w:r>
+        <w:rPr>
+          <w:rFonts w:ascii="Century Gothic" w:hAnsi="Century Gothic" w:cs="Calibri"/>
+          <w:color w:val="212121"/>
+          <w:sz w:val="22"/>
+          <w:szCs w:val="22"/>
+        </w:rPr>
+        <w:t>1.</w:t>
+      </w:r>
+      <w:r>
+        <w:rPr>
+          <w:color w:val="212121"/>
+          <w:sz w:val="14"/>
+          <w:szCs w:val="14"/>
+        </w:rPr>
+        <w:t>    </w:t>
+      </w:r>
+      <w:r>
+        <w:rPr>
+          <w:rFonts w:ascii="Century Gothic" w:hAnsi="Century Gothic" w:cs="Calibri"/>
+          <w:color w:val="212121"/>
+          <w:sz w:val="22"/>
+          <w:szCs w:val="22"/>
+        </w:rPr>
+        <w:t>Representar fenómenos físicamente posibles.</w:t>
+      </w:r>
+    </w:p>
+    <w:p>
+      <w:pPr>
+        <w:pStyle w:val="NormalWeb"/>
+        <w:shd w:val="clear" w:color="auto" w:fill="FFFFFF"/>
+        <w:spacing w:before="0" w:beforeAutospacing="0" w:after="0" w:afterAutospacing="0"/>
+        <w:ind w:left="720" w:hanging="360"/>
+        <w:rPr>
+          <w:rFonts w:ascii="Calibri" w:hAnsi="Calibri" w:cs="Calibri"/>
+          <w:color w:val="212121"/>
+          <w:sz w:val="22"/>
+          <w:szCs w:val="22"/>
+        </w:rPr>
+      </w:pPr>
+      <w:r>
+        <w:rPr>
+          <w:rFonts w:ascii="Century Gothic" w:hAnsi="Century Gothic" w:cs="Calibri"/>
+          <w:color w:val="212121"/>
+          <w:sz w:val="22"/>
+          <w:szCs w:val="22"/>
+        </w:rPr>
+        <w:t>2.</w:t>
+      </w:r>
+      <w:r>
+        <w:rPr>
+          <w:color w:val="212121"/>
+          <w:sz w:val="14"/>
+          <w:szCs w:val="14"/>
+        </w:rPr>
+        <w:t>    </w:t>
+      </w:r>
+      <w:r>
+        <w:rPr>
+          <w:rFonts w:ascii="Century Gothic" w:hAnsi="Century Gothic" w:cs="Calibri"/>
+          <w:color w:val="212121"/>
+          <w:sz w:val="22"/>
+          <w:szCs w:val="22"/>
+        </w:rPr>
+        <w:t>Incorporar la diversidad propia de la sociedad costarricense en general, y de los centros educativos en particular.</w:t>
+      </w:r>
+    </w:p>
+    <w:p>
+      <w:pPr>
+        <w:pStyle w:val="NormalWeb"/>
+        <w:shd w:val="clear" w:color="auto" w:fill="FFFFFF"/>
+        <w:spacing w:before="0" w:beforeAutospacing="0" w:after="0" w:afterAutospacing="0"/>
+        <w:ind w:left="720" w:hanging="360"/>
+        <w:rPr>
+          <w:rFonts w:ascii="Calibri" w:hAnsi="Calibri" w:cs="Calibri"/>
+          <w:color w:val="212121"/>
+          <w:sz w:val="22"/>
+          <w:szCs w:val="22"/>
+        </w:rPr>
+      </w:pPr>
+      <w:r>
+        <w:rPr>
+          <w:rFonts w:ascii="Century Gothic" w:hAnsi="Century Gothic" w:cs="Calibri"/>
+          <w:color w:val="212121"/>
+          <w:sz w:val="22"/>
+          <w:szCs w:val="22"/>
+        </w:rPr>
+        <w:t>3.</w:t>
+      </w:r>
+      <w:r>
+        <w:rPr>
+          <w:color w:val="212121"/>
+          <w:sz w:val="14"/>
+          <w:szCs w:val="14"/>
+        </w:rPr>
+        <w:t>    </w:t>
+      </w:r>
+      <w:r>
+        <w:rPr>
+          <w:rFonts w:ascii="Century Gothic" w:hAnsi="Century Gothic" w:cs="Calibri"/>
+          <w:color w:val="212121"/>
+          <w:sz w:val="22"/>
+          <w:szCs w:val="22"/>
+        </w:rPr>
+        <w:t>Dibujar la figura humana completa, para evitar la descontextualización de sus partes.</w:t>
+      </w:r>
+    </w:p>
+    <w:p>
+      <w:pPr>
+        <w:pStyle w:val="NormalWeb"/>
+        <w:shd w:val="clear" w:color="auto" w:fill="FFFFFF"/>
+        <w:spacing w:before="0" w:beforeAutospacing="0" w:after="0" w:afterAutospacing="0"/>
+        <w:ind w:left="720" w:hanging="360"/>
+        <w:rPr>
+          <w:rFonts w:ascii="Calibri" w:hAnsi="Calibri" w:cs="Calibri"/>
+          <w:color w:val="212121"/>
+          <w:sz w:val="22"/>
+          <w:szCs w:val="22"/>
+        </w:rPr>
+      </w:pPr>
+      <w:r>
+        <w:rPr>
+          <w:rFonts w:ascii="Century Gothic" w:hAnsi="Century Gothic" w:cs="Calibri"/>
+          <w:color w:val="212121"/>
+          <w:sz w:val="22"/>
+          <w:szCs w:val="22"/>
+        </w:rPr>
+        <w:t>4.</w:t>
+      </w:r>
+      <w:r>
+        <w:rPr>
+          <w:color w:val="212121"/>
+          <w:sz w:val="14"/>
+          <w:szCs w:val="14"/>
+        </w:rPr>
+        <w:t>    </w:t>
+      </w:r>
+      <w:r>
+        <w:rPr>
+          <w:rFonts w:ascii="Century Gothic" w:hAnsi="Century Gothic" w:cs="Calibri"/>
+          <w:color w:val="212121"/>
+          <w:sz w:val="22"/>
+          <w:szCs w:val="22"/>
+        </w:rPr>
+        <w:t>Vigilar la exclusión de antivalores</w:t>
+      </w:r>
+    </w:p>
+    <w:p>
+      <w:pPr>
+        <w:pStyle w:val="NormalWeb"/>
+        <w:shd w:val="clear" w:color="auto" w:fill="FFFFFF"/>
+        <w:spacing w:before="0" w:beforeAutospacing="0" w:after="0" w:afterAutospacing="0"/>
+        <w:ind w:left="720" w:hanging="360"/>
+        <w:rPr>
+          <w:rFonts w:ascii="Calibri" w:hAnsi="Calibri" w:cs="Calibri"/>
+          <w:color w:val="212121"/>
+          <w:sz w:val="22"/>
+          <w:szCs w:val="22"/>
+        </w:rPr>
+      </w:pPr>
+      <w:r>
+        <w:rPr>
+          <w:rFonts w:ascii="Century Gothic" w:hAnsi="Century Gothic" w:cs="Calibri"/>
+          <w:color w:val="212121"/>
+          <w:sz w:val="22"/>
+          <w:szCs w:val="22"/>
+        </w:rPr>
+        <w:t>5.</w:t>
+      </w:r>
+      <w:r>
+        <w:rPr>
+          <w:color w:val="212121"/>
+          <w:sz w:val="14"/>
+          <w:szCs w:val="14"/>
+        </w:rPr>
+        <w:t>    </w:t>
+      </w:r>
+      <w:r>
+        <w:rPr>
+          <w:rFonts w:ascii="Century Gothic" w:hAnsi="Century Gothic" w:cs="Calibri"/>
+          <w:color w:val="212121"/>
+          <w:sz w:val="22"/>
+          <w:szCs w:val="22"/>
+        </w:rPr>
+        <w:t>Asociarse con los pilares de la política curricular (desarrollo sostenible, ciudadanía planetaria, ciudadanía digital)</w:t>
+      </w:r>
+    </w:p>
+    <w:p>
+      <w:pPr>
+        <w:pStyle w:val="NormalWeb"/>
+        <w:shd w:val="clear" w:color="auto" w:fill="FFFFFF"/>
+        <w:spacing w:before="0" w:beforeAutospacing="0" w:after="0" w:afterAutospacing="0"/>
+        <w:ind w:left="720" w:hanging="360"/>
+        <w:rPr>
+          <w:rFonts w:ascii="Calibri" w:hAnsi="Calibri" w:cs="Calibri"/>
+          <w:color w:val="212121"/>
+          <w:sz w:val="22"/>
+          <w:szCs w:val="22"/>
+        </w:rPr>
+      </w:pPr>
+      <w:r>
+        <w:rPr>
+          <w:rFonts w:ascii="Century Gothic" w:hAnsi="Century Gothic" w:cs="Calibri"/>
+          <w:color w:val="212121"/>
+          <w:sz w:val="22"/>
+          <w:szCs w:val="22"/>
+        </w:rPr>
+        <w:t>6.</w:t>
+      </w:r>
+      <w:r>
+        <w:rPr>
+          <w:color w:val="212121"/>
+          <w:sz w:val="14"/>
+          <w:szCs w:val="14"/>
+        </w:rPr>
+        <w:t>    </w:t>
+      </w:r>
+      <w:r>
+        <w:rPr>
+          <w:rFonts w:ascii="Century Gothic" w:hAnsi="Century Gothic" w:cs="Calibri"/>
+          <w:color w:val="212121"/>
+          <w:sz w:val="22"/>
+          <w:szCs w:val="22"/>
+        </w:rPr>
+        <w:t>Ser cercana a la realidad (por ejemplo, no representar los ojos como puntitos).</w:t>
+      </w:r>
+    </w:p>
+    <w:p>
+      <w:pPr>
+        <w:pStyle w:val="NormalWeb"/>
+        <w:shd w:val="clear" w:color="auto" w:fill="FFFFFF"/>
+        <w:spacing w:before="0" w:beforeAutospacing="0" w:after="0" w:afterAutospacing="0"/>
+        <w:ind w:left="720" w:hanging="360"/>
+        <w:rPr>
+          <w:rFonts w:ascii="Calibri" w:hAnsi="Calibri" w:cs="Calibri"/>
+          <w:color w:val="212121"/>
+          <w:sz w:val="22"/>
+          <w:szCs w:val="22"/>
+        </w:rPr>
+      </w:pPr>
+      <w:r>
+        <w:rPr>
+          <w:rFonts w:ascii="Century Gothic" w:hAnsi="Century Gothic" w:cs="Calibri"/>
+          <w:color w:val="212121"/>
+          <w:sz w:val="22"/>
+          <w:szCs w:val="22"/>
+        </w:rPr>
+        <w:t>7.</w:t>
+      </w:r>
+      <w:r>
+        <w:rPr>
+          <w:color w:val="212121"/>
+          <w:sz w:val="14"/>
+          <w:szCs w:val="14"/>
+        </w:rPr>
+        <w:t>    </w:t>
+      </w:r>
+      <w:r>
+        <w:rPr>
+          <w:rFonts w:ascii="Century Gothic" w:hAnsi="Century Gothic" w:cs="Calibri"/>
+          <w:color w:val="212121"/>
+          <w:sz w:val="22"/>
+          <w:szCs w:val="22"/>
+        </w:rPr>
+        <w:t>Promover la seguridad de las personas representadas.</w:t>
+      </w:r>
+    </w:p>
+    <w:p>
+      <w:pPr>
+        <w:pStyle w:val="NormalWeb"/>
+        <w:shd w:val="clear" w:color="auto" w:fill="FFFFFF"/>
+        <w:spacing w:before="0" w:beforeAutospacing="0" w:after="0" w:afterAutospacing="0"/>
+        <w:ind w:left="720" w:hanging="360"/>
+        <w:rPr>
+          <w:rFonts w:ascii="Calibri" w:hAnsi="Calibri" w:cs="Calibri"/>
+          <w:color w:val="212121"/>
+          <w:sz w:val="22"/>
+          <w:szCs w:val="22"/>
+        </w:rPr>
+      </w:pPr>
+      <w:r>
+        <w:rPr>
+          <w:rFonts w:ascii="Century Gothic" w:hAnsi="Century Gothic" w:cs="Calibri"/>
+          <w:color w:val="212121"/>
+          <w:sz w:val="22"/>
+          <w:szCs w:val="22"/>
+        </w:rPr>
+        <w:lastRenderedPageBreak/>
+        <w:t>8.</w:t>
+      </w:r>
+      <w:r>
+        <w:rPr>
+          <w:color w:val="212121"/>
+          <w:sz w:val="14"/>
+          <w:szCs w:val="14"/>
+        </w:rPr>
+        <w:t>    </w:t>
+      </w:r>
+      <w:r>
+        <w:rPr>
+          <w:rFonts w:ascii="Century Gothic" w:hAnsi="Century Gothic" w:cs="Calibri"/>
+          <w:color w:val="212121"/>
+          <w:sz w:val="22"/>
+          <w:szCs w:val="22"/>
+        </w:rPr>
+        <w:t>Procurar que sean elementos útiles que orienten la comprensión integral del material (no solo deben cumplir un elemento decorativo que podría distraer del objetivo del producto).</w:t>
+      </w:r>
+    </w:p>
+    <w:p>
+      <w:pPr>
+        <w:rPr>
+          <w:lang w:val="es-CR"/>
+        </w:rPr>
+      </w:pPr>
     </w:p>
     <w:sectPr>
       <w:pgSz w:w="11906" w:h="16838"/>
@@ -633,8 +921,124 @@
       </w:rPr>
     </w:lvl>
   </w:abstractNum>
+  <w:abstractNum w:abstractNumId="1" w15:restartNumberingAfterBreak="0">
+    <w:nsid w:val="73B5374F"/>
+    <w:multiLevelType w:val="hybridMultilevel"/>
+    <w:tmpl w:val="168697FC"/>
+    <w:lvl w:ilvl="0" w:tplc="140A0001">
+      <w:start w:val="1"/>
+      <w:numFmt w:val="bullet"/>
+      <w:lvlText w:val=""/>
+      <w:lvlJc w:val="left"/>
+      <w:pPr>
+        <w:ind w:left="720" w:hanging="360"/>
+      </w:pPr>
+      <w:rPr>
+        <w:rFonts w:ascii="Symbol" w:hAnsi="Symbol" w:hint="default"/>
+      </w:rPr>
+    </w:lvl>
+    <w:lvl w:ilvl="1" w:tplc="140A0003">
+      <w:start w:val="1"/>
+      <w:numFmt w:val="bullet"/>
+      <w:lvlText w:val="o"/>
+      <w:lvlJc w:val="left"/>
+      <w:pPr>
+        <w:ind w:left="1440" w:hanging="360"/>
+      </w:pPr>
+      <w:rPr>
+        <w:rFonts w:ascii="Courier New" w:hAnsi="Courier New" w:cs="Courier New" w:hint="default"/>
+      </w:rPr>
+    </w:lvl>
+    <w:lvl w:ilvl="2" w:tplc="140A0005">
+      <w:start w:val="1"/>
+      <w:numFmt w:val="bullet"/>
+      <w:lvlText w:val=""/>
+      <w:lvlJc w:val="left"/>
+      <w:pPr>
+        <w:ind w:left="2160" w:hanging="360"/>
+      </w:pPr>
+      <w:rPr>
+        <w:rFonts w:ascii="Wingdings" w:hAnsi="Wingdings" w:hint="default"/>
+      </w:rPr>
+    </w:lvl>
+    <w:lvl w:ilvl="3" w:tplc="140A0001">
+      <w:start w:val="1"/>
+      <w:numFmt w:val="bullet"/>
+      <w:lvlText w:val=""/>
+      <w:lvlJc w:val="left"/>
+      <w:pPr>
+        <w:ind w:left="2880" w:hanging="360"/>
+      </w:pPr>
+      <w:rPr>
+        <w:rFonts w:ascii="Symbol" w:hAnsi="Symbol" w:hint="default"/>
+      </w:rPr>
+    </w:lvl>
+    <w:lvl w:ilvl="4" w:tplc="140A0003">
+      <w:start w:val="1"/>
+      <w:numFmt w:val="bullet"/>
+      <w:lvlText w:val="o"/>
+      <w:lvlJc w:val="left"/>
+      <w:pPr>
+        <w:ind w:left="3600" w:hanging="360"/>
+      </w:pPr>
+      <w:rPr>
+        <w:rFonts w:ascii="Courier New" w:hAnsi="Courier New" w:cs="Courier New" w:hint="default"/>
+      </w:rPr>
+    </w:lvl>
+    <w:lvl w:ilvl="5" w:tplc="140A0005">
+      <w:start w:val="1"/>
+      <w:numFmt w:val="bullet"/>
+      <w:lvlText w:val=""/>
+      <w:lvlJc w:val="left"/>
+      <w:pPr>
+        <w:ind w:left="4320" w:hanging="360"/>
+      </w:pPr>
+      <w:rPr>
+        <w:rFonts w:ascii="Wingdings" w:hAnsi="Wingdings" w:hint="default"/>
+      </w:rPr>
+    </w:lvl>
+    <w:lvl w:ilvl="6" w:tplc="140A0001">
+      <w:start w:val="1"/>
+      <w:numFmt w:val="bullet"/>
+      <w:lvlText w:val=""/>
+      <w:lvlJc w:val="left"/>
+      <w:pPr>
+        <w:ind w:left="5040" w:hanging="360"/>
+      </w:pPr>
+      <w:rPr>
+        <w:rFonts w:ascii="Symbol" w:hAnsi="Symbol" w:hint="default"/>
+      </w:rPr>
+    </w:lvl>
+    <w:lvl w:ilvl="7" w:tplc="140A0003">
+      <w:start w:val="1"/>
+      <w:numFmt w:val="bullet"/>
+      <w:lvlText w:val="o"/>
+      <w:lvlJc w:val="left"/>
+      <w:pPr>
+        <w:ind w:left="5760" w:hanging="360"/>
+      </w:pPr>
+      <w:rPr>
+        <w:rFonts w:ascii="Courier New" w:hAnsi="Courier New" w:cs="Courier New" w:hint="default"/>
+      </w:rPr>
+    </w:lvl>
+    <w:lvl w:ilvl="8" w:tplc="140A0005">
+      <w:start w:val="1"/>
+      <w:numFmt w:val="bullet"/>
+      <w:lvlText w:val=""/>
+      <w:lvlJc w:val="left"/>
+      <w:pPr>
+        <w:ind w:left="6480" w:hanging="360"/>
+      </w:pPr>
+      <w:rPr>
+        <w:rFonts w:ascii="Wingdings" w:hAnsi="Wingdings" w:hint="default"/>
+      </w:rPr>
+    </w:lvl>
+  </w:abstractNum>
   <w:num w:numId="1">
     <w:abstractNumId w:val="0"/>
+  </w:num>
+  <w:num w:numId="2">
+    <w:abstractNumId w:val="1"/>
   </w:num>
 </w:numbering>
 </file>
@@ -1071,6 +1475,23 @@
       <w:contextualSpacing/>
     </w:pPr>
   </w:style>
+  <w:style w:type="paragraph" w:styleId="NormalWeb">
+    <w:name w:val="Normal (Web)"/>
+    <w:basedOn w:val="Normal"/>
+    <w:uiPriority w:val="99"/>
+    <w:semiHidden/>
+    <w:unhideWhenUsed/>
+    <w:rsid w:val="004249E4"/>
+    <w:pPr>
+      <w:spacing w:before="100" w:beforeAutospacing="1" w:after="100" w:afterAutospacing="1" w:line="240" w:lineRule="auto"/>
+    </w:pPr>
+    <w:rPr>
+      <w:rFonts w:ascii="Times New Roman" w:eastAsia="Times New Roman" w:hAnsi="Times New Roman" w:cs="Times New Roman"/>
+      <w:sz w:val="24"/>
+      <w:szCs w:val="24"/>
+      <w:lang w:val="es-CR" w:eastAsia="es-CR"/>
+    </w:rPr>
+  </w:style>
 </w:styles>
 </file>
 

</xml_diff>